<commit_message>
Sprint 4, update 1
Implemented responsive scaling for recipe viewer, based on screen size.
Updated all fonts to use rem sizing to scale better.
Implemented new style sheet 'styles-mobile.css' specifically for styles for non desktop viewports to declutter the main file.

Created user story UML diagram for sprint 4.
Created designs for sprint 4 user stories.
</commit_message>
<xml_diff>
--- a/Other/Sprints.docx
+++ b/Other/Sprints.docx
@@ -1,39 +1,13 @@
 
 <file path=word/document.xml><?xml version="1.0" encoding="utf-8"?>
-<w:document xmlns:wpc="http://schemas.microsoft.com/office/word/2010/wordprocessingCanvas" xmlns:cx="http://schemas.microsoft.com/office/drawing/2014/chartex" xmlns:cx1="http://schemas.microsoft.com/office/drawing/2015/9/8/chartex" xmlns:cx2="http://schemas.microsoft.com/office/drawing/2015/10/21/chartex" xmlns:cx3="http://schemas.microsoft.com/office/drawing/2016/5/9/chartex" xmlns:cx4="http://schemas.microsoft.com/office/drawing/2016/5/10/chartex" xmlns:cx5="http://schemas.microsoft.com/office/drawing/2016/5/11/chartex" xmlns:cx6="http://schemas.microsoft.com/office/drawing/2016/5/12/chartex" xmlns:cx7="http://schemas.microsoft.com/office/drawing/2016/5/13/chartex" xmlns:cx8="http://schemas.microsoft.com/office/drawing/2016/5/14/chartex" xmlns:mc="http://schemas.openxmlformats.org/markup-compatibility/2006" xmlns:aink="http://schemas.microsoft.com/office/drawing/2016/ink" xmlns:am3d="http://schemas.microsoft.com/office/drawing/2017/model3d" xmlns:o="urn:schemas-microsoft-com:office:office" xmlns:oel="http://schemas.microsoft.com/office/2019/extlst" xmlns:r="http://schemas.openxmlformats.org/officeDocument/2006/relationships" xmlns:m="http://schemas.openxmlformats.org/officeDocument/2006/math" xmlns:v="urn:schemas-microsoft-com:vml" xmlns:wp14="http://schemas.microsoft.com/office/word/2010/wordprocessingDrawing" xmlns:wp="http://schemas.openxmlformats.org/drawingml/2006/wordprocessingDrawing" xmlns:w10="urn:schemas-microsoft-com:office:word" xmlns:w="http://schemas.openxmlformats.org/wordprocessingml/2006/main" xmlns:w14="http://schemas.microsoft.com/office/word/2010/wordml" xmlns:w15="http://schemas.microsoft.com/office/word/2012/wordml" xmlns:w16cex="http://schemas.microsoft.com/office/word/2018/wordml/cex" xmlns:w16cid="http://schemas.microsoft.com/office/word/2016/wordml/cid" xmlns:w16="http://schemas.microsoft.com/office/word/2018/wordml" xmlns:w16du="http://schemas.microsoft.com/office/word/2023/wordml/word16du" xmlns:w16sdtdh="http://schemas.microsoft.com/office/word/2020/wordml/sdtdatahash" xmlns:w16se="http://schemas.microsoft.com/office/word/2015/wordml/symex" xmlns:wpg="http://schemas.microsoft.com/office/word/2010/wordprocessingGroup" xmlns:wpi="http://schemas.microsoft.com/office/word/2010/wordprocessingInk" xmlns:wne="http://schemas.microsoft.com/office/word/2006/wordml" xmlns:wps="http://schemas.microsoft.com/office/word/2010/wordprocessingShape" mc:Ignorable="w14 w15 w16se w16cid w16 w16cex w16sdtdh w16du wp14">
+<w:document xmlns:wpc="http://schemas.microsoft.com/office/word/2010/wordprocessingCanvas" xmlns:cx="http://schemas.microsoft.com/office/drawing/2014/chartex" xmlns:cx1="http://schemas.microsoft.com/office/drawing/2015/9/8/chartex" xmlns:cx2="http://schemas.microsoft.com/office/drawing/2015/10/21/chartex" xmlns:cx3="http://schemas.microsoft.com/office/drawing/2016/5/9/chartex" xmlns:cx4="http://schemas.microsoft.com/office/drawing/2016/5/10/chartex" xmlns:cx5="http://schemas.microsoft.com/office/drawing/2016/5/11/chartex" xmlns:cx6="http://schemas.microsoft.com/office/drawing/2016/5/12/chartex" xmlns:cx7="http://schemas.microsoft.com/office/drawing/2016/5/13/chartex" xmlns:cx8="http://schemas.microsoft.com/office/drawing/2016/5/14/chartex" xmlns:mc="http://schemas.openxmlformats.org/markup-compatibility/2006" xmlns:aink="http://schemas.microsoft.com/office/drawing/2016/ink" xmlns:am3d="http://schemas.microsoft.com/office/drawing/2017/model3d" xmlns:o="urn:schemas-microsoft-com:office:office" xmlns:oel="http://schemas.microsoft.com/office/2019/extlst" xmlns:r="http://schemas.openxmlformats.org/officeDocument/2006/relationships" xmlns:m="http://schemas.openxmlformats.org/officeDocument/2006/math" xmlns:v="urn:schemas-microsoft-com:vml" xmlns:wp14="http://schemas.microsoft.com/office/word/2010/wordprocessingDrawing" xmlns:wp="http://schemas.openxmlformats.org/drawingml/2006/wordprocessingDrawing" xmlns:w10="urn:schemas-microsoft-com:office:word" xmlns:w="http://schemas.openxmlformats.org/wordprocessingml/2006/main" xmlns:w14="http://schemas.microsoft.com/office/word/2010/wordml" xmlns:w15="http://schemas.microsoft.com/office/word/2012/wordml" xmlns:w16cex="http://schemas.microsoft.com/office/word/2018/wordml/cex" xmlns:w16cid="http://schemas.microsoft.com/office/word/2016/wordml/cid" xmlns:w16="http://schemas.microsoft.com/office/word/2018/wordml" xmlns:w16du="http://schemas.microsoft.com/office/word/2023/wordml/word16du" xmlns:w16sdtdh="http://schemas.microsoft.com/office/word/2020/wordml/sdtdatahash" xmlns:w16sdtfl="http://schemas.microsoft.com/office/word/2024/wordml/sdtformatlock" xmlns:w16se="http://schemas.microsoft.com/office/word/2015/wordml/symex" xmlns:wpg="http://schemas.microsoft.com/office/word/2010/wordprocessingGroup" xmlns:wpi="http://schemas.microsoft.com/office/word/2010/wordprocessingInk" xmlns:wne="http://schemas.microsoft.com/office/word/2006/wordml" xmlns:wps="http://schemas.microsoft.com/office/word/2010/wordprocessingShape" mc:Ignorable="w14 w15 w16se w16cid w16 w16cex w16sdtdh w16sdtfl w16du wp14">
   <w:body>
     <w:p>
       <w:pPr>
-        <w:rPr>
-          <w:b/>
-          <w:bCs/>
-          <w:sz w:val="32"/>
-          <w:szCs w:val="32"/>
-        </w:rPr>
-      </w:pPr>
-      <w:r>
-        <w:rPr>
-          <w:b/>
-          <w:bCs/>
-          <w:sz w:val="32"/>
-          <w:szCs w:val="32"/>
-        </w:rPr>
+        <w:pStyle w:val="Heading2"/>
+      </w:pPr>
+      <w:r>
         <w:t xml:space="preserve">Sprint 1: </w:t>
-      </w:r>
-    </w:p>
-    <w:p>
-      <w:pPr>
-        <w:rPr>
-          <w:sz w:val="32"/>
-          <w:szCs w:val="32"/>
-        </w:rPr>
-      </w:pPr>
-      <w:r>
-        <w:rPr>
-          <w:sz w:val="32"/>
-          <w:szCs w:val="32"/>
-        </w:rPr>
-        <w:t>Infrastructure and UML diagrams</w:t>
       </w:r>
     </w:p>
     <w:p>
@@ -357,28 +331,7 @@
           <w:sz w:val="32"/>
           <w:szCs w:val="32"/>
         </w:rPr>
-        <w:t xml:space="preserve">Manually input </w:t>
-      </w:r>
-      <w:r>
-        <w:rPr>
-          <w:sz w:val="32"/>
-          <w:szCs w:val="32"/>
-        </w:rPr>
-        <w:t>2</w:t>
-      </w:r>
-      <w:r>
-        <w:rPr>
-          <w:sz w:val="32"/>
-          <w:szCs w:val="32"/>
-        </w:rPr>
-        <w:t xml:space="preserve"> user account</w:t>
-      </w:r>
-      <w:r>
-        <w:rPr>
-          <w:sz w:val="32"/>
-          <w:szCs w:val="32"/>
-        </w:rPr>
-        <w:t xml:space="preserve">s into </w:t>
+        <w:t xml:space="preserve">Manually input 2 user accounts into </w:t>
       </w:r>
       <w:proofErr w:type="spellStart"/>
       <w:proofErr w:type="gramStart"/>
@@ -458,13 +411,417 @@
         </w:rPr>
         <w:t>Design and implement account creation &amp; login page</w:t>
       </w:r>
-      <w:r>
-        <w:rPr>
-          <w:sz w:val="32"/>
-          <w:szCs w:val="32"/>
-        </w:rPr>
-        <w:t xml:space="preserve"> as well as subsequent mechanisms.</w:t>
-      </w:r>
+    </w:p>
+    <w:p>
+      <w:pPr>
+        <w:rPr>
+          <w:sz w:val="32"/>
+          <w:szCs w:val="32"/>
+        </w:rPr>
+      </w:pPr>
+    </w:p>
+    <w:p>
+      <w:pPr>
+        <w:pStyle w:val="Heading2"/>
+      </w:pPr>
+      <w:r>
+        <w:t xml:space="preserve">Sprint </w:t>
+      </w:r>
+      <w:r>
+        <w:t>2:</w:t>
+      </w:r>
+      <w:r>
+        <w:t xml:space="preserve"> </w:t>
+      </w:r>
+    </w:p>
+    <w:p>
+      <w:pPr>
+        <w:rPr>
+          <w:sz w:val="32"/>
+          <w:szCs w:val="32"/>
+        </w:rPr>
+      </w:pPr>
+      <w:r>
+        <w:rPr>
+          <w:sz w:val="32"/>
+          <w:szCs w:val="32"/>
+        </w:rPr>
+        <w:t>Viewing all recipes</w:t>
+      </w:r>
+    </w:p>
+    <w:p>
+      <w:pPr>
+        <w:rPr>
+          <w:sz w:val="32"/>
+          <w:szCs w:val="32"/>
+          <w:u w:val="single"/>
+        </w:rPr>
+      </w:pPr>
+      <w:r>
+        <w:rPr>
+          <w:sz w:val="32"/>
+          <w:szCs w:val="32"/>
+        </w:rPr>
+        <w:tab/>
+      </w:r>
+      <w:r>
+        <w:rPr>
+          <w:sz w:val="32"/>
+          <w:szCs w:val="32"/>
+          <w:u w:val="single"/>
+        </w:rPr>
+        <w:t>User stories:</w:t>
+      </w:r>
+    </w:p>
+    <w:p>
+      <w:pPr>
+        <w:numPr>
+          <w:ilvl w:val="1"/>
+          <w:numId w:val="3"/>
+        </w:numPr>
+        <w:rPr>
+          <w:sz w:val="32"/>
+          <w:szCs w:val="32"/>
+        </w:rPr>
+      </w:pPr>
+      <w:r>
+        <w:rPr>
+          <w:sz w:val="32"/>
+          <w:szCs w:val="32"/>
+        </w:rPr>
+        <w:t>As a user I want to view all recipes when the website loads, so that I can begin searching for cocktails.</w:t>
+      </w:r>
+    </w:p>
+    <w:p>
+      <w:pPr>
+        <w:ind w:firstLine="720"/>
+        <w:rPr>
+          <w:sz w:val="32"/>
+          <w:szCs w:val="32"/>
+          <w:u w:val="single"/>
+        </w:rPr>
+      </w:pPr>
+      <w:r>
+        <w:rPr>
+          <w:sz w:val="32"/>
+          <w:szCs w:val="32"/>
+          <w:u w:val="single"/>
+        </w:rPr>
+        <w:lastRenderedPageBreak/>
+        <w:t>Backlog</w:t>
+      </w:r>
+      <w:r>
+        <w:rPr>
+          <w:sz w:val="32"/>
+          <w:szCs w:val="32"/>
+          <w:u w:val="single"/>
+        </w:rPr>
+        <w:t>:</w:t>
+      </w:r>
+    </w:p>
+    <w:p>
+      <w:pPr>
+        <w:pStyle w:val="ListParagraph"/>
+        <w:numPr>
+          <w:ilvl w:val="1"/>
+          <w:numId w:val="3"/>
+        </w:numPr>
+        <w:rPr>
+          <w:sz w:val="32"/>
+          <w:szCs w:val="32"/>
+        </w:rPr>
+      </w:pPr>
+      <w:r>
+        <w:rPr>
+          <w:sz w:val="32"/>
+          <w:szCs w:val="32"/>
+        </w:rPr>
+        <w:t>Design and Implement recipe list that dynamically adds items based on entries in the JSON database.</w:t>
+      </w:r>
+    </w:p>
+    <w:p>
+      <w:pPr>
+        <w:pStyle w:val="ListParagraph"/>
+        <w:numPr>
+          <w:ilvl w:val="1"/>
+          <w:numId w:val="3"/>
+        </w:numPr>
+        <w:rPr>
+          <w:sz w:val="32"/>
+          <w:szCs w:val="32"/>
+        </w:rPr>
+      </w:pPr>
+      <w:r>
+        <w:rPr>
+          <w:sz w:val="32"/>
+          <w:szCs w:val="32"/>
+        </w:rPr>
+        <w:t>Add CSS to style the page.</w:t>
+      </w:r>
+    </w:p>
+    <w:p>
+      <w:pPr>
+        <w:pStyle w:val="ListParagraph"/>
+        <w:numPr>
+          <w:ilvl w:val="1"/>
+          <w:numId w:val="3"/>
+        </w:numPr>
+        <w:rPr>
+          <w:sz w:val="32"/>
+          <w:szCs w:val="32"/>
+        </w:rPr>
+      </w:pPr>
+      <w:r>
+        <w:rPr>
+          <w:sz w:val="32"/>
+          <w:szCs w:val="32"/>
+        </w:rPr>
+        <w:t>Design and implement dynamic load function that loads more recipes as the user scrolls.</w:t>
+      </w:r>
+    </w:p>
+    <w:p>
+      <w:pPr>
+        <w:rPr>
+          <w:sz w:val="32"/>
+          <w:szCs w:val="32"/>
+        </w:rPr>
+      </w:pPr>
+    </w:p>
+    <w:p>
+      <w:pPr>
+        <w:pStyle w:val="Heading2"/>
+      </w:pPr>
+      <w:r>
+        <w:t xml:space="preserve">Sprint </w:t>
+      </w:r>
+      <w:r>
+        <w:t>3:</w:t>
+      </w:r>
+      <w:r>
+        <w:t xml:space="preserve"> </w:t>
+      </w:r>
+    </w:p>
+    <w:p>
+      <w:pPr>
+        <w:rPr>
+          <w:sz w:val="32"/>
+          <w:szCs w:val="32"/>
+        </w:rPr>
+      </w:pPr>
+      <w:r>
+        <w:rPr>
+          <w:sz w:val="32"/>
+          <w:szCs w:val="32"/>
+        </w:rPr>
+        <w:t>Viewing individual recipe in detail and recipe management</w:t>
+      </w:r>
+    </w:p>
+    <w:p>
+      <w:pPr>
+        <w:rPr>
+          <w:sz w:val="32"/>
+          <w:szCs w:val="32"/>
+          <w:u w:val="single"/>
+        </w:rPr>
+      </w:pPr>
+      <w:r>
+        <w:rPr>
+          <w:sz w:val="32"/>
+          <w:szCs w:val="32"/>
+        </w:rPr>
+        <w:tab/>
+      </w:r>
+      <w:r>
+        <w:rPr>
+          <w:sz w:val="32"/>
+          <w:szCs w:val="32"/>
+          <w:u w:val="single"/>
+        </w:rPr>
+        <w:t>User stories:</w:t>
+      </w:r>
+    </w:p>
+    <w:p>
+      <w:pPr>
+        <w:pStyle w:val="ListParagraph"/>
+        <w:numPr>
+          <w:ilvl w:val="1"/>
+          <w:numId w:val="3"/>
+        </w:numPr>
+        <w:rPr>
+          <w:sz w:val="32"/>
+          <w:szCs w:val="32"/>
+        </w:rPr>
+      </w:pPr>
+      <w:r>
+        <w:rPr>
+          <w:sz w:val="32"/>
+          <w:szCs w:val="32"/>
+        </w:rPr>
+        <w:t>As a user I want to be able to click a specific recipe and see the required ingredients and preparation instructions.</w:t>
+      </w:r>
+    </w:p>
+    <w:p>
+      <w:pPr>
+        <w:pStyle w:val="ListParagraph"/>
+        <w:numPr>
+          <w:ilvl w:val="1"/>
+          <w:numId w:val="3"/>
+        </w:numPr>
+        <w:rPr>
+          <w:sz w:val="32"/>
+          <w:szCs w:val="32"/>
+        </w:rPr>
+      </w:pPr>
+      <w:r>
+        <w:rPr>
+          <w:sz w:val="32"/>
+          <w:szCs w:val="32"/>
+        </w:rPr>
+        <w:t>As a user I want to view the creation page to create, modify and delete recipes.</w:t>
+      </w:r>
+    </w:p>
+    <w:p>
+      <w:pPr>
+        <w:rPr>
+          <w:sz w:val="32"/>
+          <w:szCs w:val="32"/>
+          <w:u w:val="single"/>
+        </w:rPr>
+      </w:pPr>
+    </w:p>
+    <w:p>
+      <w:pPr>
+        <w:ind w:firstLine="720"/>
+        <w:rPr>
+          <w:sz w:val="32"/>
+          <w:szCs w:val="32"/>
+          <w:u w:val="single"/>
+        </w:rPr>
+      </w:pPr>
+      <w:r>
+        <w:rPr>
+          <w:sz w:val="32"/>
+          <w:szCs w:val="32"/>
+          <w:u w:val="single"/>
+        </w:rPr>
+        <w:t>Backlog</w:t>
+      </w:r>
+      <w:r>
+        <w:rPr>
+          <w:sz w:val="32"/>
+          <w:szCs w:val="32"/>
+          <w:u w:val="single"/>
+        </w:rPr>
+        <w:t>:</w:t>
+      </w:r>
+    </w:p>
+    <w:p>
+      <w:pPr>
+        <w:pStyle w:val="ListParagraph"/>
+        <w:numPr>
+          <w:ilvl w:val="0"/>
+          <w:numId w:val="4"/>
+        </w:numPr>
+        <w:rPr>
+          <w:sz w:val="32"/>
+          <w:szCs w:val="32"/>
+        </w:rPr>
+      </w:pPr>
+      <w:r>
+        <w:rPr>
+          <w:sz w:val="32"/>
+          <w:szCs w:val="32"/>
+        </w:rPr>
+        <w:t>Design and implement recipe viewer</w:t>
+      </w:r>
+    </w:p>
+    <w:p>
+      <w:pPr>
+        <w:pStyle w:val="ListParagraph"/>
+        <w:numPr>
+          <w:ilvl w:val="1"/>
+          <w:numId w:val="4"/>
+        </w:numPr>
+        <w:rPr>
+          <w:sz w:val="32"/>
+          <w:szCs w:val="32"/>
+        </w:rPr>
+      </w:pPr>
+      <w:r>
+        <w:rPr>
+          <w:sz w:val="32"/>
+          <w:szCs w:val="32"/>
+        </w:rPr>
+        <w:t>Display recipe name, ingredients and instructions.</w:t>
+      </w:r>
+    </w:p>
+    <w:p>
+      <w:pPr>
+        <w:pStyle w:val="ListParagraph"/>
+        <w:numPr>
+          <w:ilvl w:val="0"/>
+          <w:numId w:val="4"/>
+        </w:numPr>
+        <w:rPr>
+          <w:sz w:val="32"/>
+          <w:szCs w:val="32"/>
+        </w:rPr>
+      </w:pPr>
+      <w:r>
+        <w:rPr>
+          <w:sz w:val="32"/>
+          <w:szCs w:val="32"/>
+        </w:rPr>
+        <w:t>Implement edit button to recipe cards</w:t>
+      </w:r>
+    </w:p>
+    <w:p>
+      <w:pPr>
+        <w:pStyle w:val="ListParagraph"/>
+        <w:numPr>
+          <w:ilvl w:val="0"/>
+          <w:numId w:val="4"/>
+        </w:numPr>
+        <w:rPr>
+          <w:sz w:val="32"/>
+          <w:szCs w:val="32"/>
+        </w:rPr>
+      </w:pPr>
+      <w:r>
+        <w:rPr>
+          <w:sz w:val="32"/>
+          <w:szCs w:val="32"/>
+        </w:rPr>
+        <w:t>Implement ‘edit page’ layout.</w:t>
+      </w:r>
+    </w:p>
+    <w:p>
+      <w:pPr>
+        <w:pStyle w:val="ListParagraph"/>
+        <w:numPr>
+          <w:ilvl w:val="0"/>
+          <w:numId w:val="4"/>
+        </w:numPr>
+        <w:rPr>
+          <w:sz w:val="32"/>
+          <w:szCs w:val="32"/>
+        </w:rPr>
+      </w:pPr>
+      <w:r>
+        <w:rPr>
+          <w:sz w:val="32"/>
+          <w:szCs w:val="32"/>
+        </w:rPr>
+        <w:t>Add CSS to style the page.</w:t>
+      </w:r>
+    </w:p>
+    <w:p>
+      <w:pPr>
+        <w:rPr>
+          <w:sz w:val="32"/>
+          <w:szCs w:val="32"/>
+        </w:rPr>
+      </w:pPr>
     </w:p>
     <w:sectPr>
       <w:pgSz w:w="11906" w:h="16838"/>
@@ -477,7 +834,7 @@
 </file>
 
 <file path=word/numbering.xml><?xml version="1.0" encoding="utf-8"?>
-<w:numbering xmlns:wpc="http://schemas.microsoft.com/office/word/2010/wordprocessingCanvas" xmlns:cx="http://schemas.microsoft.com/office/drawing/2014/chartex" xmlns:cx1="http://schemas.microsoft.com/office/drawing/2015/9/8/chartex" xmlns:cx2="http://schemas.microsoft.com/office/drawing/2015/10/21/chartex" xmlns:cx3="http://schemas.microsoft.com/office/drawing/2016/5/9/chartex" xmlns:cx4="http://schemas.microsoft.com/office/drawing/2016/5/10/chartex" xmlns:cx5="http://schemas.microsoft.com/office/drawing/2016/5/11/chartex" xmlns:cx6="http://schemas.microsoft.com/office/drawing/2016/5/12/chartex" xmlns:cx7="http://schemas.microsoft.com/office/drawing/2016/5/13/chartex" xmlns:cx8="http://schemas.microsoft.com/office/drawing/2016/5/14/chartex" xmlns:mc="http://schemas.openxmlformats.org/markup-compatibility/2006" xmlns:aink="http://schemas.microsoft.com/office/drawing/2016/ink" xmlns:am3d="http://schemas.microsoft.com/office/drawing/2017/model3d" xmlns:o="urn:schemas-microsoft-com:office:office" xmlns:oel="http://schemas.microsoft.com/office/2019/extlst" xmlns:r="http://schemas.openxmlformats.org/officeDocument/2006/relationships" xmlns:m="http://schemas.openxmlformats.org/officeDocument/2006/math" xmlns:v="urn:schemas-microsoft-com:vml" xmlns:wp14="http://schemas.microsoft.com/office/word/2010/wordprocessingDrawing" xmlns:wp="http://schemas.openxmlformats.org/drawingml/2006/wordprocessingDrawing" xmlns:w10="urn:schemas-microsoft-com:office:word" xmlns:w="http://schemas.openxmlformats.org/wordprocessingml/2006/main" xmlns:w14="http://schemas.microsoft.com/office/word/2010/wordml" xmlns:w15="http://schemas.microsoft.com/office/word/2012/wordml" xmlns:w16cex="http://schemas.microsoft.com/office/word/2018/wordml/cex" xmlns:w16cid="http://schemas.microsoft.com/office/word/2016/wordml/cid" xmlns:w16="http://schemas.microsoft.com/office/word/2018/wordml" xmlns:w16du="http://schemas.microsoft.com/office/word/2023/wordml/word16du" xmlns:w16sdtdh="http://schemas.microsoft.com/office/word/2020/wordml/sdtdatahash" xmlns:w16se="http://schemas.microsoft.com/office/word/2015/wordml/symex" xmlns:wpg="http://schemas.microsoft.com/office/word/2010/wordprocessingGroup" xmlns:wpi="http://schemas.microsoft.com/office/word/2010/wordprocessingInk" xmlns:wne="http://schemas.microsoft.com/office/word/2006/wordml" xmlns:wps="http://schemas.microsoft.com/office/word/2010/wordprocessingShape" mc:Ignorable="w14 w15 w16se w16cid w16 w16cex w16sdtdh w16du wp14">
+<w:numbering xmlns:wpc="http://schemas.microsoft.com/office/word/2010/wordprocessingCanvas" xmlns:cx="http://schemas.microsoft.com/office/drawing/2014/chartex" xmlns:cx1="http://schemas.microsoft.com/office/drawing/2015/9/8/chartex" xmlns:cx2="http://schemas.microsoft.com/office/drawing/2015/10/21/chartex" xmlns:cx3="http://schemas.microsoft.com/office/drawing/2016/5/9/chartex" xmlns:cx4="http://schemas.microsoft.com/office/drawing/2016/5/10/chartex" xmlns:cx5="http://schemas.microsoft.com/office/drawing/2016/5/11/chartex" xmlns:cx6="http://schemas.microsoft.com/office/drawing/2016/5/12/chartex" xmlns:cx7="http://schemas.microsoft.com/office/drawing/2016/5/13/chartex" xmlns:cx8="http://schemas.microsoft.com/office/drawing/2016/5/14/chartex" xmlns:mc="http://schemas.openxmlformats.org/markup-compatibility/2006" xmlns:aink="http://schemas.microsoft.com/office/drawing/2016/ink" xmlns:am3d="http://schemas.microsoft.com/office/drawing/2017/model3d" xmlns:o="urn:schemas-microsoft-com:office:office" xmlns:oel="http://schemas.microsoft.com/office/2019/extlst" xmlns:r="http://schemas.openxmlformats.org/officeDocument/2006/relationships" xmlns:m="http://schemas.openxmlformats.org/officeDocument/2006/math" xmlns:v="urn:schemas-microsoft-com:vml" xmlns:wp14="http://schemas.microsoft.com/office/word/2010/wordprocessingDrawing" xmlns:wp="http://schemas.openxmlformats.org/drawingml/2006/wordprocessingDrawing" xmlns:w10="urn:schemas-microsoft-com:office:word" xmlns:w="http://schemas.openxmlformats.org/wordprocessingml/2006/main" xmlns:w14="http://schemas.microsoft.com/office/word/2010/wordml" xmlns:w15="http://schemas.microsoft.com/office/word/2012/wordml" xmlns:w16cex="http://schemas.microsoft.com/office/word/2018/wordml/cex" xmlns:w16cid="http://schemas.microsoft.com/office/word/2016/wordml/cid" xmlns:w16="http://schemas.microsoft.com/office/word/2018/wordml" xmlns:w16du="http://schemas.microsoft.com/office/word/2023/wordml/word16du" xmlns:w16sdtdh="http://schemas.microsoft.com/office/word/2020/wordml/sdtdatahash" xmlns:w16sdtfl="http://schemas.microsoft.com/office/word/2024/wordml/sdtformatlock" xmlns:w16se="http://schemas.microsoft.com/office/word/2015/wordml/symex" xmlns:wpg="http://schemas.microsoft.com/office/word/2010/wordprocessingGroup" xmlns:wpi="http://schemas.microsoft.com/office/word/2010/wordprocessingInk" xmlns:wne="http://schemas.microsoft.com/office/word/2006/wordml" xmlns:wps="http://schemas.microsoft.com/office/word/2010/wordprocessingShape" mc:Ignorable="w14 w15 w16se w16cid w16 w16cex w16sdtdh w16sdtfl w16du wp14">
   <w:abstractNum w:abstractNumId="0" w15:restartNumberingAfterBreak="0">
     <w:nsid w:val="3C3E631D"/>
     <w:multiLevelType w:val="hybridMultilevel"/>
@@ -592,6 +949,101 @@
     </w:lvl>
   </w:abstractNum>
   <w:abstractNum w:abstractNumId="1" w15:restartNumberingAfterBreak="0">
+    <w:nsid w:val="3F143220"/>
+    <w:multiLevelType w:val="hybridMultilevel"/>
+    <w:tmpl w:val="EE9C5722"/>
+    <w:lvl w:ilvl="0" w:tplc="0809000F">
+      <w:start w:val="1"/>
+      <w:numFmt w:val="decimal"/>
+      <w:lvlText w:val="%1."/>
+      <w:lvlJc w:val="left"/>
+      <w:pPr>
+        <w:ind w:left="720" w:hanging="360"/>
+      </w:pPr>
+      <w:rPr>
+        <w:rFonts w:hint="default"/>
+      </w:rPr>
+    </w:lvl>
+    <w:lvl w:ilvl="1" w:tplc="08090001">
+      <w:start w:val="1"/>
+      <w:numFmt w:val="bullet"/>
+      <w:lvlText w:val=""/>
+      <w:lvlJc w:val="left"/>
+      <w:pPr>
+        <w:ind w:left="1440" w:hanging="360"/>
+      </w:pPr>
+      <w:rPr>
+        <w:rFonts w:ascii="Symbol" w:hAnsi="Symbol" w:hint="default"/>
+      </w:rPr>
+    </w:lvl>
+    <w:lvl w:ilvl="2" w:tplc="08090003">
+      <w:start w:val="1"/>
+      <w:numFmt w:val="bullet"/>
+      <w:lvlText w:val="o"/>
+      <w:lvlJc w:val="left"/>
+      <w:pPr>
+        <w:ind w:left="2160" w:hanging="360"/>
+      </w:pPr>
+      <w:rPr>
+        <w:rFonts w:ascii="Courier New" w:hAnsi="Courier New" w:cs="Courier New" w:hint="default"/>
+      </w:rPr>
+    </w:lvl>
+    <w:lvl w:ilvl="3" w:tplc="0809000F">
+      <w:start w:val="1"/>
+      <w:numFmt w:val="decimal"/>
+      <w:lvlText w:val="%4."/>
+      <w:lvlJc w:val="left"/>
+      <w:pPr>
+        <w:ind w:left="2880" w:hanging="360"/>
+      </w:pPr>
+    </w:lvl>
+    <w:lvl w:ilvl="4" w:tplc="08090019" w:tentative="1">
+      <w:start w:val="1"/>
+      <w:numFmt w:val="lowerLetter"/>
+      <w:lvlText w:val="%5."/>
+      <w:lvlJc w:val="left"/>
+      <w:pPr>
+        <w:ind w:left="3600" w:hanging="360"/>
+      </w:pPr>
+    </w:lvl>
+    <w:lvl w:ilvl="5" w:tplc="0809001B" w:tentative="1">
+      <w:start w:val="1"/>
+      <w:numFmt w:val="lowerRoman"/>
+      <w:lvlText w:val="%6."/>
+      <w:lvlJc w:val="right"/>
+      <w:pPr>
+        <w:ind w:left="4320" w:hanging="180"/>
+      </w:pPr>
+    </w:lvl>
+    <w:lvl w:ilvl="6" w:tplc="0809000F" w:tentative="1">
+      <w:start w:val="1"/>
+      <w:numFmt w:val="decimal"/>
+      <w:lvlText w:val="%7."/>
+      <w:lvlJc w:val="left"/>
+      <w:pPr>
+        <w:ind w:left="5040" w:hanging="360"/>
+      </w:pPr>
+    </w:lvl>
+    <w:lvl w:ilvl="7" w:tplc="08090019" w:tentative="1">
+      <w:start w:val="1"/>
+      <w:numFmt w:val="lowerLetter"/>
+      <w:lvlText w:val="%8."/>
+      <w:lvlJc w:val="left"/>
+      <w:pPr>
+        <w:ind w:left="5760" w:hanging="360"/>
+      </w:pPr>
+    </w:lvl>
+    <w:lvl w:ilvl="8" w:tplc="0809001B" w:tentative="1">
+      <w:start w:val="1"/>
+      <w:numFmt w:val="lowerRoman"/>
+      <w:lvlText w:val="%9."/>
+      <w:lvlJc w:val="right"/>
+      <w:pPr>
+        <w:ind w:left="6480" w:hanging="180"/>
+      </w:pPr>
+    </w:lvl>
+  </w:abstractNum>
+  <w:abstractNum w:abstractNumId="2" w15:restartNumberingAfterBreak="0">
     <w:nsid w:val="61BD61D2"/>
     <w:multiLevelType w:val="hybridMultilevel"/>
     <w:tmpl w:val="F7B0C8FC"/>
@@ -632,6 +1084,119 @@
       </w:rPr>
     </w:lvl>
     <w:lvl w:ilvl="3" w:tplc="08090001" w:tentative="1">
+      <w:start w:val="1"/>
+      <w:numFmt w:val="bullet"/>
+      <w:lvlText w:val=""/>
+      <w:lvlJc w:val="left"/>
+      <w:pPr>
+        <w:ind w:left="3600" w:hanging="360"/>
+      </w:pPr>
+      <w:rPr>
+        <w:rFonts w:ascii="Symbol" w:hAnsi="Symbol" w:hint="default"/>
+      </w:rPr>
+    </w:lvl>
+    <w:lvl w:ilvl="4" w:tplc="08090003" w:tentative="1">
+      <w:start w:val="1"/>
+      <w:numFmt w:val="bullet"/>
+      <w:lvlText w:val="o"/>
+      <w:lvlJc w:val="left"/>
+      <w:pPr>
+        <w:ind w:left="4320" w:hanging="360"/>
+      </w:pPr>
+      <w:rPr>
+        <w:rFonts w:ascii="Courier New" w:hAnsi="Courier New" w:cs="Courier New" w:hint="default"/>
+      </w:rPr>
+    </w:lvl>
+    <w:lvl w:ilvl="5" w:tplc="08090005" w:tentative="1">
+      <w:start w:val="1"/>
+      <w:numFmt w:val="bullet"/>
+      <w:lvlText w:val=""/>
+      <w:lvlJc w:val="left"/>
+      <w:pPr>
+        <w:ind w:left="5040" w:hanging="360"/>
+      </w:pPr>
+      <w:rPr>
+        <w:rFonts w:ascii="Wingdings" w:hAnsi="Wingdings" w:hint="default"/>
+      </w:rPr>
+    </w:lvl>
+    <w:lvl w:ilvl="6" w:tplc="08090001" w:tentative="1">
+      <w:start w:val="1"/>
+      <w:numFmt w:val="bullet"/>
+      <w:lvlText w:val=""/>
+      <w:lvlJc w:val="left"/>
+      <w:pPr>
+        <w:ind w:left="5760" w:hanging="360"/>
+      </w:pPr>
+      <w:rPr>
+        <w:rFonts w:ascii="Symbol" w:hAnsi="Symbol" w:hint="default"/>
+      </w:rPr>
+    </w:lvl>
+    <w:lvl w:ilvl="7" w:tplc="08090003" w:tentative="1">
+      <w:start w:val="1"/>
+      <w:numFmt w:val="bullet"/>
+      <w:lvlText w:val="o"/>
+      <w:lvlJc w:val="left"/>
+      <w:pPr>
+        <w:ind w:left="6480" w:hanging="360"/>
+      </w:pPr>
+      <w:rPr>
+        <w:rFonts w:ascii="Courier New" w:hAnsi="Courier New" w:cs="Courier New" w:hint="default"/>
+      </w:rPr>
+    </w:lvl>
+    <w:lvl w:ilvl="8" w:tplc="08090005" w:tentative="1">
+      <w:start w:val="1"/>
+      <w:numFmt w:val="bullet"/>
+      <w:lvlText w:val=""/>
+      <w:lvlJc w:val="left"/>
+      <w:pPr>
+        <w:ind w:left="7200" w:hanging="360"/>
+      </w:pPr>
+      <w:rPr>
+        <w:rFonts w:ascii="Wingdings" w:hAnsi="Wingdings" w:hint="default"/>
+      </w:rPr>
+    </w:lvl>
+  </w:abstractNum>
+  <w:abstractNum w:abstractNumId="3" w15:restartNumberingAfterBreak="0">
+    <w:nsid w:val="65E43405"/>
+    <w:multiLevelType w:val="hybridMultilevel"/>
+    <w:tmpl w:val="B9DE0354"/>
+    <w:lvl w:ilvl="0" w:tplc="08090001">
+      <w:start w:val="1"/>
+      <w:numFmt w:val="bullet"/>
+      <w:lvlText w:val=""/>
+      <w:lvlJc w:val="left"/>
+      <w:pPr>
+        <w:ind w:left="1440" w:hanging="360"/>
+      </w:pPr>
+      <w:rPr>
+        <w:rFonts w:ascii="Symbol" w:hAnsi="Symbol" w:hint="default"/>
+      </w:rPr>
+    </w:lvl>
+    <w:lvl w:ilvl="1" w:tplc="08090003">
+      <w:start w:val="1"/>
+      <w:numFmt w:val="bullet"/>
+      <w:lvlText w:val="o"/>
+      <w:lvlJc w:val="left"/>
+      <w:pPr>
+        <w:ind w:left="2160" w:hanging="360"/>
+      </w:pPr>
+      <w:rPr>
+        <w:rFonts w:ascii="Courier New" w:hAnsi="Courier New" w:cs="Courier New" w:hint="default"/>
+      </w:rPr>
+    </w:lvl>
+    <w:lvl w:ilvl="2" w:tplc="08090005" w:tentative="1">
+      <w:start w:val="1"/>
+      <w:numFmt w:val="bullet"/>
+      <w:lvlText w:val=""/>
+      <w:lvlJc w:val="left"/>
+      <w:pPr>
+        <w:ind w:left="2880" w:hanging="360"/>
+      </w:pPr>
+      <w:rPr>
+        <w:rFonts w:ascii="Wingdings" w:hAnsi="Wingdings" w:hint="default"/>
+      </w:rPr>
+    </w:lvl>
+    <w:lvl w:ilvl="3" w:tplc="08090001">
       <w:start w:val="1"/>
       <w:numFmt w:val="bullet"/>
       <w:lvlText w:val=""/>
@@ -708,13 +1273,19 @@
     <w:abstractNumId w:val="0"/>
   </w:num>
   <w:num w:numId="2" w16cid:durableId="1305965317">
+    <w:abstractNumId w:val="2"/>
+  </w:num>
+  <w:num w:numId="3" w16cid:durableId="604731165">
     <w:abstractNumId w:val="1"/>
+  </w:num>
+  <w:num w:numId="4" w16cid:durableId="2129886932">
+    <w:abstractNumId w:val="3"/>
   </w:num>
 </w:numbering>
 </file>
 
 <file path=word/styles.xml><?xml version="1.0" encoding="utf-8"?>
-<w:styles xmlns:mc="http://schemas.openxmlformats.org/markup-compatibility/2006" xmlns:r="http://schemas.openxmlformats.org/officeDocument/2006/relationships" xmlns:w="http://schemas.openxmlformats.org/wordprocessingml/2006/main" xmlns:w14="http://schemas.microsoft.com/office/word/2010/wordml" xmlns:w15="http://schemas.microsoft.com/office/word/2012/wordml" xmlns:w16cex="http://schemas.microsoft.com/office/word/2018/wordml/cex" xmlns:w16cid="http://schemas.microsoft.com/office/word/2016/wordml/cid" xmlns:w16="http://schemas.microsoft.com/office/word/2018/wordml" xmlns:w16du="http://schemas.microsoft.com/office/word/2023/wordml/word16du" xmlns:w16sdtdh="http://schemas.microsoft.com/office/word/2020/wordml/sdtdatahash" xmlns:w16se="http://schemas.microsoft.com/office/word/2015/wordml/symex" mc:Ignorable="w14 w15 w16se w16cid w16 w16cex w16sdtdh w16du">
+<w:styles xmlns:mc="http://schemas.openxmlformats.org/markup-compatibility/2006" xmlns:r="http://schemas.openxmlformats.org/officeDocument/2006/relationships" xmlns:w="http://schemas.openxmlformats.org/wordprocessingml/2006/main" xmlns:w14="http://schemas.microsoft.com/office/word/2010/wordml" xmlns:w15="http://schemas.microsoft.com/office/word/2012/wordml" xmlns:w16cex="http://schemas.microsoft.com/office/word/2018/wordml/cex" xmlns:w16cid="http://schemas.microsoft.com/office/word/2016/wordml/cid" xmlns:w16="http://schemas.microsoft.com/office/word/2018/wordml" xmlns:w16du="http://schemas.microsoft.com/office/word/2023/wordml/word16du" xmlns:w16sdtdh="http://schemas.microsoft.com/office/word/2020/wordml/sdtdatahash" xmlns:w16sdtfl="http://schemas.microsoft.com/office/word/2024/wordml/sdtformatlock" xmlns:w16se="http://schemas.microsoft.com/office/word/2015/wordml/symex" mc:Ignorable="w14 w15 w16se w16cid w16 w16cex w16sdtdh w16sdtfl w16du">
   <w:docDefaults>
     <w:rPrDefault>
       <w:rPr>
@@ -1142,7 +1713,6 @@
     <w:next w:val="Normal"/>
     <w:link w:val="Heading2Char"/>
     <w:uiPriority w:val="9"/>
-    <w:semiHidden/>
     <w:unhideWhenUsed/>
     <w:qFormat/>
     <w:rsid w:val="003009DA"/>
@@ -1359,7 +1929,6 @@
     <w:basedOn w:val="DefaultParagraphFont"/>
     <w:link w:val="Heading2"/>
     <w:uiPriority w:val="9"/>
-    <w:semiHidden/>
     <w:rsid w:val="003009DA"/>
     <w:rPr>
       <w:rFonts w:asciiTheme="majorHAnsi" w:eastAsiaTheme="majorEastAsia" w:hAnsiTheme="majorHAnsi" w:cstheme="majorBidi"/>

</xml_diff>